<commit_message>
Added Fusion 360 Folder
</commit_message>
<xml_diff>
--- a/GitHub Resources/Documentation Guidelines.docx
+++ b/GitHub Resources/Documentation Guidelines.docx
@@ -159,7 +159,7 @@
           <w:sz w:val="30"/>
           <w:szCs w:val="30"/>
         </w:rPr>
-        <w:object w:dxaOrig="2197" w:dyaOrig="816" w14:anchorId="20D8721F">
+        <w:object w:dxaOrig="2196" w:dyaOrig="816" w14:anchorId="20D8721F">
           <v:shapetype id="_x0000_t75" coordsize="21600,21600" o:spt="75" o:preferrelative="t" path="m@4@5l@4@11@9@11@9@5xe" filled="f" stroked="f">
             <v:stroke joinstyle="miter"/>
             <v:formulas>
@@ -179,10 +179,10 @@
             <v:path o:extrusionok="f" gradientshapeok="t" o:connecttype="rect"/>
             <o:lock v:ext="edit" aspectratio="t"/>
           </v:shapetype>
-          <v:shape id="_x0000_i1030" type="#_x0000_t75" style="width:109.8pt;height:40.8pt" o:ole="">
+          <v:shape id="_x0000_i1027" type="#_x0000_t75" style="width:109.8pt;height:40.8pt" o:ole="">
             <v:imagedata r:id="rId5" o:title=""/>
           </v:shape>
-          <o:OLEObject Type="Embed" ProgID="Package" ShapeID="_x0000_i1030" DrawAspect="Content" ObjectID="_1755862912" r:id="rId6"/>
+          <o:OLEObject Type="Embed" ProgID="Package" ShapeID="_x0000_i1027" DrawAspect="Content" ObjectID="_1755863086" r:id="rId6"/>
         </w:object>
       </w:r>
     </w:p>

</xml_diff>